<commit_message>
xwpf word extractor: fetch check boxes: test case enrichment and cleanup
</commit_message>
<xml_diff>
--- a/test-data/document/checkboxes.docx
+++ b/test-data/document/checkboxes.docx
@@ -250,6 +250,14 @@
           <w:i/>
           <w:u w:val="single"/>
         </w:rPr>
+        <w:fldChar w:fldCharType="separate"/>
+      </w:r>
+      <w:r>
+        <w:rPr>
+          <w:b/>
+          <w:i/>
+          <w:u w:val="single"/>
+        </w:rPr>
         <w:fldChar w:fldCharType="end"/>
       </w:r>
       <w:bookmarkEnd w:id="2"/>
@@ -294,6 +302,14 @@
           <w:i/>
           <w:u w:val="single"/>
         </w:rPr>
+      </w:r>
+      <w:r>
+        <w:rPr>
+          <w:b/>
+          <w:i/>
+          <w:u w:val="single"/>
+        </w:rPr>
+        <w:fldChar w:fldCharType="separate"/>
       </w:r>
       <w:r>
         <w:rPr>
@@ -331,6 +347,271 @@
           <w:u w:val="single"/>
         </w:rPr>
       </w:pPr>
+    </w:p>
+    <w:p>
+      <w:pPr>
+        <w:jc w:val="both"/>
+        <w:rPr>
+          <w:b/>
+          <w:i/>
+          <w:u w:val="single"/>
+        </w:rPr>
+      </w:pPr>
+      <w:r>
+        <w:rPr>
+          <w:b/>
+          <w:i/>
+          <w:u w:val="single"/>
+        </w:rPr>
+        <w:t>In Table:</w:t>
+      </w:r>
+    </w:p>
+    <w:tbl>
+      <w:tblPr>
+        <w:tblStyle w:val="TableGrid"/>
+        <w:tblW w:w="0" w:type="auto"/>
+        <w:tblInd w:w="1021" w:type="dxa"/>
+        <w:tblLook w:val="04A0"/>
+      </w:tblPr>
+      <w:tblGrid>
+        <w:gridCol w:w="3918"/>
+        <w:gridCol w:w="3917"/>
+      </w:tblGrid>
+      <w:tr>
+        <w:tc>
+          <w:tcPr>
+            <w:tcW w:w="4428" w:type="dxa"/>
+          </w:tcPr>
+          <w:p>
+            <w:pPr>
+              <w:ind w:left="0" w:firstLine="0"/>
+            </w:pPr>
+            <w:r>
+              <w:rPr>
+                <w:lang w:val="de-DE"/>
+              </w:rPr>
+              <w:fldChar w:fldCharType="begin">
+                <w:ffData>
+                  <w:name w:val="Check1"/>
+                  <w:enabled/>
+                  <w:calcOnExit w:val="0"/>
+                  <w:checkBox>
+                    <w:sizeAuto/>
+                    <w:default w:val="0"/>
+                  </w:checkBox>
+                </w:ffData>
+              </w:fldChar>
+            </w:r>
+            <w:r>
+              <w:instrText xml:space="preserve"> FORMCHECKBOX </w:instrText>
+            </w:r>
+            <w:r>
+              <w:rPr>
+                <w:lang w:val="de-DE"/>
+              </w:rPr>
+            </w:r>
+            <w:r>
+              <w:rPr>
+                <w:lang w:val="de-DE"/>
+              </w:rPr>
+              <w:fldChar w:fldCharType="separate"/>
+            </w:r>
+            <w:r>
+              <w:rPr>
+                <w:lang w:val="de-DE"/>
+              </w:rPr>
+              <w:fldChar w:fldCharType="end"/>
+            </w:r>
+          </w:p>
+        </w:tc>
+        <w:tc>
+          <w:tcPr>
+            <w:tcW w:w="4428" w:type="dxa"/>
+          </w:tcPr>
+          <w:p>
+            <w:pPr>
+              <w:ind w:left="0" w:firstLine="0"/>
+            </w:pPr>
+            <w:r>
+              <w:rPr>
+                <w:b/>
+                <w:i/>
+              </w:rPr>
+              <w:fldChar w:fldCharType="begin">
+                <w:ffData>
+                  <w:name w:val="Check2"/>
+                  <w:enabled/>
+                  <w:calcOnExit w:val="0"/>
+                  <w:checkBox>
+                    <w:sizeAuto/>
+                    <w:default w:val="1"/>
+                  </w:checkBox>
+                </w:ffData>
+              </w:fldChar>
+            </w:r>
+            <w:r>
+              <w:rPr>
+                <w:b/>
+                <w:i/>
+              </w:rPr>
+              <w:instrText xml:space="preserve"> FORMCHECKBOX </w:instrText>
+            </w:r>
+            <w:r>
+              <w:rPr>
+                <w:b/>
+                <w:i/>
+              </w:rPr>
+            </w:r>
+            <w:r>
+              <w:rPr>
+                <w:b/>
+                <w:i/>
+              </w:rPr>
+              <w:fldChar w:fldCharType="separate"/>
+            </w:r>
+            <w:r>
+              <w:rPr>
+                <w:b/>
+                <w:i/>
+              </w:rPr>
+              <w:fldChar w:fldCharType="end"/>
+            </w:r>
+          </w:p>
+        </w:tc>
+      </w:tr>
+    </w:tbl>
+    <w:p/>
+    <w:p>
+      <w:r>
+        <w:t>In Sequence:</w:t>
+      </w:r>
+    </w:p>
+    <w:p>
+      <w:r>
+        <w:rPr>
+          <w:b/>
+          <w:i/>
+        </w:rPr>
+        <w:fldChar w:fldCharType="begin">
+          <w:ffData>
+            <w:name w:val="Check2"/>
+            <w:enabled/>
+            <w:calcOnExit w:val="0"/>
+            <w:checkBox>
+              <w:sizeAuto/>
+              <w:default w:val="1"/>
+            </w:checkBox>
+          </w:ffData>
+        </w:fldChar>
+      </w:r>
+      <w:r>
+        <w:rPr>
+          <w:b/>
+          <w:i/>
+        </w:rPr>
+        <w:instrText xml:space="preserve"> FORMCHECKBOX </w:instrText>
+      </w:r>
+      <w:r>
+        <w:rPr>
+          <w:b/>
+          <w:i/>
+        </w:rPr>
+      </w:r>
+      <w:r>
+        <w:rPr>
+          <w:b/>
+          <w:i/>
+        </w:rPr>
+        <w:fldChar w:fldCharType="separate"/>
+      </w:r>
+      <w:r>
+        <w:rPr>
+          <w:b/>
+          <w:i/>
+        </w:rPr>
+        <w:fldChar w:fldCharType="end"/>
+      </w:r>
+      <w:r>
+        <w:rPr>
+          <w:b/>
+          <w:i/>
+        </w:rPr>
+        <w:fldChar w:fldCharType="begin">
+          <w:ffData>
+            <w:name w:val=""/>
+            <w:enabled/>
+            <w:calcOnExit w:val="0"/>
+            <w:checkBox>
+              <w:sizeAuto/>
+              <w:default w:val="0"/>
+            </w:checkBox>
+          </w:ffData>
+        </w:fldChar>
+      </w:r>
+      <w:r>
+        <w:rPr>
+          <w:b/>
+          <w:i/>
+        </w:rPr>
+        <w:instrText xml:space="preserve"> FORMCHECKBOX </w:instrText>
+      </w:r>
+      <w:r>
+        <w:rPr>
+          <w:b/>
+          <w:i/>
+        </w:rPr>
+      </w:r>
+      <w:r>
+        <w:rPr>
+          <w:b/>
+          <w:i/>
+        </w:rPr>
+        <w:fldChar w:fldCharType="end"/>
+      </w:r>
+      <w:r>
+        <w:rPr>
+          <w:b/>
+          <w:i/>
+        </w:rPr>
+        <w:fldChar w:fldCharType="begin">
+          <w:ffData>
+            <w:name w:val="Check2"/>
+            <w:enabled/>
+            <w:calcOnExit w:val="0"/>
+            <w:checkBox>
+              <w:sizeAuto/>
+              <w:default w:val="1"/>
+            </w:checkBox>
+          </w:ffData>
+        </w:fldChar>
+      </w:r>
+      <w:r>
+        <w:rPr>
+          <w:b/>
+          <w:i/>
+        </w:rPr>
+        <w:instrText xml:space="preserve"> FORMCHECKBOX </w:instrText>
+      </w:r>
+      <w:r>
+        <w:rPr>
+          <w:b/>
+          <w:i/>
+        </w:rPr>
+      </w:r>
+      <w:r>
+        <w:rPr>
+          <w:b/>
+          <w:i/>
+        </w:rPr>
+        <w:fldChar w:fldCharType="separate"/>
+      </w:r>
+      <w:r>
+        <w:rPr>
+          <w:b/>
+          <w:i/>
+        </w:rPr>
+        <w:fldChar w:fldCharType="end"/>
+      </w:r>
     </w:p>
     <w:sectPr>
       <w:headerReference w:type="even" r:id="rId8"/>
@@ -1362,6 +1643,28 @@
       <w:ind w:left="720"/>
       <w:contextualSpacing/>
     </w:pPr>
+  </w:style>
+  <w:style w:type="table" w:styleId="TableGrid">
+    <w:name w:val="Table Grid"/>
+    <w:basedOn w:val="TableNormal"/>
+    <w:rsid w:val="00C8128C"/>
+    <w:tblPr>
+      <w:tblInd w:w="0" w:type="dxa"/>
+      <w:tblBorders>
+        <w:top w:val="single" w:sz="4" w:space="0" w:color="auto"/>
+        <w:left w:val="single" w:sz="4" w:space="0" w:color="auto"/>
+        <w:bottom w:val="single" w:sz="4" w:space="0" w:color="auto"/>
+        <w:right w:val="single" w:sz="4" w:space="0" w:color="auto"/>
+        <w:insideH w:val="single" w:sz="4" w:space="0" w:color="auto"/>
+        <w:insideV w:val="single" w:sz="4" w:space="0" w:color="auto"/>
+      </w:tblBorders>
+      <w:tblCellMar>
+        <w:top w:w="0" w:type="dxa"/>
+        <w:left w:w="108" w:type="dxa"/>
+        <w:bottom w:w="0" w:type="dxa"/>
+        <w:right w:w="108" w:type="dxa"/>
+      </w:tblCellMar>
+    </w:tblPr>
   </w:style>
 </w:styles>
 </file>
@@ -1654,7 +1957,7 @@
 </file>
 
 <file path=customXml/itemProps1.xml><?xml version="1.0" encoding="utf-8"?>
-<ds:datastoreItem xmlns:ds="http://schemas.openxmlformats.org/officeDocument/2006/customXml" ds:itemID="{17E629A6-53AD-4557-867C-A083DD36CB1F}">
+<ds:datastoreItem xmlns:ds="http://schemas.openxmlformats.org/officeDocument/2006/customXml" ds:itemID="{F367B8C9-073B-4163-A47E-CCC659F061F9}">
   <ds:schemaRefs>
     <ds:schemaRef ds:uri="http://schemas.openxmlformats.org/officeDocument/2006/bibliography"/>
   </ds:schemaRefs>

</xml_diff>